<commit_message>
start write the third chapter
</commit_message>
<xml_diff>
--- a/Thesis/3.docx
+++ b/Thesis/3.docx
@@ -13,13 +13,24 @@
         <w:rPr>
           <w:b/>
         </w:rPr>
-        <w:t>第3章基于前景背景先验的室内场景多模态区域一致性显著性检测方法研究</w:t>
+        <w:t>第3章</w:t>
+      </w:r>
+      <w:r>
+        <w:rPr>
+          <w:b/>
+        </w:rPr>
+        <w:t xml:space="preserve"> </w:t>
+      </w:r>
+      <w:bookmarkStart w:id="0" w:name="_GoBack"/>
+      <w:bookmarkEnd w:id="0"/>
+      <w:r>
+        <w:rPr>
+          <w:b/>
+        </w:rPr>
+        <w:t>基于前景背景先验的室内场景多模态区域一致性显著性检测方法研究</w:t>
       </w:r>
     </w:p>
-    <w:p>
-      <w:bookmarkStart w:id="0" w:name="_GoBack"/>
-      <w:bookmarkEnd w:id="0"/>
-    </w:p>
+    <w:p/>
     <w:sectPr>
       <w:pgSz w:w="11900" w:h="16840"/>
       <w:pgMar w:top="1440" w:right="1800" w:bottom="1440" w:left="1800" w:header="851" w:footer="992" w:gutter="0"/>

</xml_diff>